<commit_message>
leere primero el diseño del curso de opencv
</commit_message>
<xml_diff>
--- a/2_planificacion/0_programa_curso/00 Instrucciones HUMANOS-XXI 2025 (1).docx
+++ b/2_planificacion/0_programa_curso/00 Instrucciones HUMANOS-XXI 2025 (1).docx
@@ -1,6 +1,6 @@
 
 <file path=word/document.xml><?xml version="1.0" encoding="utf-8"?>
-<w:document xmlns:wpc="http://schemas.microsoft.com/office/word/2010/wordprocessingCanvas" xmlns:cx="http://schemas.microsoft.com/office/drawing/2014/chartex" xmlns:cx1="http://schemas.microsoft.com/office/drawing/2015/9/8/chartex" xmlns:cx2="http://schemas.microsoft.com/office/drawing/2015/10/21/chartex" xmlns:cx3="http://schemas.microsoft.com/office/drawing/2016/5/9/chartex" xmlns:cx4="http://schemas.microsoft.com/office/drawing/2016/5/10/chartex" xmlns:cx5="http://schemas.microsoft.com/office/drawing/2016/5/11/chartex" xmlns:cx6="http://schemas.microsoft.com/office/drawing/2016/5/12/chartex" xmlns:cx7="http://schemas.microsoft.com/office/drawing/2016/5/13/chartex" xmlns:cx8="http://schemas.microsoft.com/office/drawing/2016/5/14/chartex" xmlns:mc="http://schemas.openxmlformats.org/markup-compatibility/2006" xmlns:aink="http://schemas.microsoft.com/office/drawing/2016/ink" xmlns:am3d="http://schemas.microsoft.com/office/drawing/2017/model3d" xmlns:o="urn:schemas-microsoft-com:office:office" xmlns:r="http://schemas.openxmlformats.org/officeDocument/2006/relationships" xmlns:m="http://schemas.openxmlformats.org/officeDocument/2006/math" xmlns:v="urn:schemas-microsoft-com:vml" xmlns:wp14="http://schemas.microsoft.com/office/word/2010/wordprocessingDrawing" xmlns:wp="http://schemas.openxmlformats.org/drawingml/2006/wordprocessingDrawing" xmlns:w10="urn:schemas-microsoft-com:office:word" xmlns:w="http://schemas.openxmlformats.org/wordprocessingml/2006/main" xmlns:w14="http://schemas.microsoft.com/office/word/2010/wordml" xmlns:w15="http://schemas.microsoft.com/office/word/2012/wordml" xmlns:w16cex="http://schemas.microsoft.com/office/word/2018/wordml/cex" xmlns:w16cid="http://schemas.microsoft.com/office/word/2016/wordml/cid" xmlns:w16="http://schemas.microsoft.com/office/word/2018/wordml" xmlns:w16sdtdh="http://schemas.microsoft.com/office/word/2020/wordml/sdtdatahash" xmlns:w16se="http://schemas.microsoft.com/office/word/2015/wordml/symex" xmlns:wpg="http://schemas.microsoft.com/office/word/2010/wordprocessingGroup" xmlns:wpi="http://schemas.microsoft.com/office/word/2010/wordprocessingInk" xmlns:wne="http://schemas.microsoft.com/office/word/2006/wordml" xmlns:wps="http://schemas.microsoft.com/office/word/2010/wordprocessingShape" mc:Ignorable="w14 w15 w16se w16cid w16 w16cex w16sdtdh wp14">
+<w:document xmlns:wpc="http://schemas.microsoft.com/office/word/2010/wordprocessingCanvas" xmlns:cx="http://schemas.microsoft.com/office/drawing/2014/chartex" xmlns:cx1="http://schemas.microsoft.com/office/drawing/2015/9/8/chartex" xmlns:cx2="http://schemas.microsoft.com/office/drawing/2015/10/21/chartex" xmlns:cx3="http://schemas.microsoft.com/office/drawing/2016/5/9/chartex" xmlns:cx4="http://schemas.microsoft.com/office/drawing/2016/5/10/chartex" xmlns:cx5="http://schemas.microsoft.com/office/drawing/2016/5/11/chartex" xmlns:cx6="http://schemas.microsoft.com/office/drawing/2016/5/12/chartex" xmlns:cx7="http://schemas.microsoft.com/office/drawing/2016/5/13/chartex" xmlns:cx8="http://schemas.microsoft.com/office/drawing/2016/5/14/chartex" xmlns:mc="http://schemas.openxmlformats.org/markup-compatibility/2006" xmlns:aink="http://schemas.microsoft.com/office/drawing/2016/ink" xmlns:am3d="http://schemas.microsoft.com/office/drawing/2017/model3d" xmlns:o="urn:schemas-microsoft-com:office:office" xmlns:oel="http://schemas.microsoft.com/office/2019/extlst" xmlns:r="http://schemas.openxmlformats.org/officeDocument/2006/relationships" xmlns:m="http://schemas.openxmlformats.org/officeDocument/2006/math" xmlns:v="urn:schemas-microsoft-com:vml" xmlns:wp14="http://schemas.microsoft.com/office/word/2010/wordprocessingDrawing" xmlns:wp="http://schemas.openxmlformats.org/drawingml/2006/wordprocessingDrawing" xmlns:w10="urn:schemas-microsoft-com:office:word" xmlns:w="http://schemas.openxmlformats.org/wordprocessingml/2006/main" xmlns:w14="http://schemas.microsoft.com/office/word/2010/wordml" xmlns:w15="http://schemas.microsoft.com/office/word/2012/wordml" xmlns:w16cex="http://schemas.microsoft.com/office/word/2018/wordml/cex" xmlns:w16cid="http://schemas.microsoft.com/office/word/2016/wordml/cid" xmlns:w16="http://schemas.microsoft.com/office/word/2018/wordml" xmlns:w16du="http://schemas.microsoft.com/office/word/2023/wordml/word16du" xmlns:w16sdtdh="http://schemas.microsoft.com/office/word/2020/wordml/sdtdatahash" xmlns:w16sdtfl="http://schemas.microsoft.com/office/word/2024/wordml/sdtformatlock" xmlns:w16se="http://schemas.microsoft.com/office/word/2015/wordml/symex" xmlns:wpg="http://schemas.microsoft.com/office/word/2010/wordprocessingGroup" xmlns:wpi="http://schemas.microsoft.com/office/word/2010/wordprocessingInk" xmlns:wne="http://schemas.microsoft.com/office/word/2006/wordml" xmlns:wps="http://schemas.microsoft.com/office/word/2010/wordprocessingShape" mc:Ignorable="w14 w15 w16se w16cid w16 w16cex w16sdtdh w16sdtfl w16du wp14">
   <w:body>
     <w:p>
       <w:pPr>
@@ -138,7 +138,31 @@
           <w:rPr>
             <w:rStyle w:val="Hipervnculo"/>
           </w:rPr>
-          <w:t>https://meet.jit.si</w:t>
+          <w:t>https</w:t>
+        </w:r>
+        <w:r>
+          <w:rPr>
+            <w:rStyle w:val="Hipervnculo"/>
+          </w:rPr>
+          <w:t>:</w:t>
+        </w:r>
+        <w:r>
+          <w:rPr>
+            <w:rStyle w:val="Hipervnculo"/>
+          </w:rPr>
+          <w:t>//m</w:t>
+        </w:r>
+        <w:r>
+          <w:rPr>
+            <w:rStyle w:val="Hipervnculo"/>
+          </w:rPr>
+          <w:t>e</w:t>
+        </w:r>
+        <w:r>
+          <w:rPr>
+            <w:rStyle w:val="Hipervnculo"/>
+          </w:rPr>
+          <w:t>et.jit.si</w:t>
         </w:r>
       </w:hyperlink>
       <w:r>
@@ -460,7 +484,7 @@
           <w:lang w:eastAsia="es-CO"/>
         </w:rPr>
         <w:drawing>
-          <wp:inline distT="0" distB="0" distL="0" distR="0" wp14:anchorId="0C65CDA0" wp14:editId="388E18F7">
+          <wp:inline distT="0" distB="0" distL="0" distR="0" wp14:anchorId="0C65CDA0" wp14:editId="39F7B025">
             <wp:extent cx="2495006" cy="328678"/>
             <wp:effectExtent l="0" t="0" r="635" b="0"/>
             <wp:docPr id="12" name="Imagen 12"/>
@@ -556,7 +580,6 @@
       <w:r>
         <w:t xml:space="preserve"> </w:t>
       </w:r>
-      <w:proofErr w:type="spellStart"/>
       <w:r>
         <w:rPr>
           <w:b/>
@@ -564,7 +587,6 @@
         </w:rPr>
         <w:t>HUMANOSSALAX</w:t>
       </w:r>
-      <w:proofErr w:type="spellEnd"/>
       <w:r>
         <w:t xml:space="preserve">, donde la X puede ser 1, 2 o 3 (recuerde que debe escribirla en </w:t>
       </w:r>
@@ -610,7 +632,7 @@
           <w:lang w:eastAsia="es-CO"/>
         </w:rPr>
         <w:drawing>
-          <wp:inline distT="0" distB="0" distL="0" distR="0" wp14:anchorId="3E608B28" wp14:editId="18C745B1">
+          <wp:inline distT="0" distB="0" distL="0" distR="0" wp14:anchorId="3E608B28" wp14:editId="1F592546">
             <wp:extent cx="3226526" cy="1496360"/>
             <wp:effectExtent l="0" t="0" r="0" b="8890"/>
             <wp:docPr id="14" name="Imagen 14"/>
@@ -1380,7 +1402,7 @@
 </file>
 
 <file path=word/numbering.xml><?xml version="1.0" encoding="utf-8"?>
-<w:numbering xmlns:wpc="http://schemas.microsoft.com/office/word/2010/wordprocessingCanvas" xmlns:cx="http://schemas.microsoft.com/office/drawing/2014/chartex" xmlns:cx1="http://schemas.microsoft.com/office/drawing/2015/9/8/chartex" xmlns:cx2="http://schemas.microsoft.com/office/drawing/2015/10/21/chartex" xmlns:cx3="http://schemas.microsoft.com/office/drawing/2016/5/9/chartex" xmlns:cx4="http://schemas.microsoft.com/office/drawing/2016/5/10/chartex" xmlns:cx5="http://schemas.microsoft.com/office/drawing/2016/5/11/chartex" xmlns:cx6="http://schemas.microsoft.com/office/drawing/2016/5/12/chartex" xmlns:cx7="http://schemas.microsoft.com/office/drawing/2016/5/13/chartex" xmlns:cx8="http://schemas.microsoft.com/office/drawing/2016/5/14/chartex" xmlns:mc="http://schemas.openxmlformats.org/markup-compatibility/2006" xmlns:aink="http://schemas.microsoft.com/office/drawing/2016/ink" xmlns:am3d="http://schemas.microsoft.com/office/drawing/2017/model3d" xmlns:o="urn:schemas-microsoft-com:office:office" xmlns:r="http://schemas.openxmlformats.org/officeDocument/2006/relationships" xmlns:m="http://schemas.openxmlformats.org/officeDocument/2006/math" xmlns:v="urn:schemas-microsoft-com:vml" xmlns:wp14="http://schemas.microsoft.com/office/word/2010/wordprocessingDrawing" xmlns:wp="http://schemas.openxmlformats.org/drawingml/2006/wordprocessingDrawing" xmlns:w10="urn:schemas-microsoft-com:office:word" xmlns:w="http://schemas.openxmlformats.org/wordprocessingml/2006/main" xmlns:w14="http://schemas.microsoft.com/office/word/2010/wordml" xmlns:w15="http://schemas.microsoft.com/office/word/2012/wordml" xmlns:w16cex="http://schemas.microsoft.com/office/word/2018/wordml/cex" xmlns:w16cid="http://schemas.microsoft.com/office/word/2016/wordml/cid" xmlns:w16="http://schemas.microsoft.com/office/word/2018/wordml" xmlns:w16sdtdh="http://schemas.microsoft.com/office/word/2020/wordml/sdtdatahash" xmlns:w16se="http://schemas.microsoft.com/office/word/2015/wordml/symex" xmlns:wpg="http://schemas.microsoft.com/office/word/2010/wordprocessingGroup" xmlns:wpi="http://schemas.microsoft.com/office/word/2010/wordprocessingInk" xmlns:wne="http://schemas.microsoft.com/office/word/2006/wordml" xmlns:wps="http://schemas.microsoft.com/office/word/2010/wordprocessingShape" mc:Ignorable="w14 w15 w16se w16cid w16 w16cex w16sdtdh wp14">
+<w:numbering xmlns:wpc="http://schemas.microsoft.com/office/word/2010/wordprocessingCanvas" xmlns:cx="http://schemas.microsoft.com/office/drawing/2014/chartex" xmlns:cx1="http://schemas.microsoft.com/office/drawing/2015/9/8/chartex" xmlns:cx2="http://schemas.microsoft.com/office/drawing/2015/10/21/chartex" xmlns:cx3="http://schemas.microsoft.com/office/drawing/2016/5/9/chartex" xmlns:cx4="http://schemas.microsoft.com/office/drawing/2016/5/10/chartex" xmlns:cx5="http://schemas.microsoft.com/office/drawing/2016/5/11/chartex" xmlns:cx6="http://schemas.microsoft.com/office/drawing/2016/5/12/chartex" xmlns:cx7="http://schemas.microsoft.com/office/drawing/2016/5/13/chartex" xmlns:cx8="http://schemas.microsoft.com/office/drawing/2016/5/14/chartex" xmlns:mc="http://schemas.openxmlformats.org/markup-compatibility/2006" xmlns:aink="http://schemas.microsoft.com/office/drawing/2016/ink" xmlns:am3d="http://schemas.microsoft.com/office/drawing/2017/model3d" xmlns:o="urn:schemas-microsoft-com:office:office" xmlns:oel="http://schemas.microsoft.com/office/2019/extlst" xmlns:r="http://schemas.openxmlformats.org/officeDocument/2006/relationships" xmlns:m="http://schemas.openxmlformats.org/officeDocument/2006/math" xmlns:v="urn:schemas-microsoft-com:vml" xmlns:wp14="http://schemas.microsoft.com/office/word/2010/wordprocessingDrawing" xmlns:wp="http://schemas.openxmlformats.org/drawingml/2006/wordprocessingDrawing" xmlns:w10="urn:schemas-microsoft-com:office:word" xmlns:w="http://schemas.openxmlformats.org/wordprocessingml/2006/main" xmlns:w14="http://schemas.microsoft.com/office/word/2010/wordml" xmlns:w15="http://schemas.microsoft.com/office/word/2012/wordml" xmlns:w16cex="http://schemas.microsoft.com/office/word/2018/wordml/cex" xmlns:w16cid="http://schemas.microsoft.com/office/word/2016/wordml/cid" xmlns:w16="http://schemas.microsoft.com/office/word/2018/wordml" xmlns:w16du="http://schemas.microsoft.com/office/word/2023/wordml/word16du" xmlns:w16sdtdh="http://schemas.microsoft.com/office/word/2020/wordml/sdtdatahash" xmlns:w16sdtfl="http://schemas.microsoft.com/office/word/2024/wordml/sdtformatlock" xmlns:w16se="http://schemas.microsoft.com/office/word/2015/wordml/symex" xmlns:wpg="http://schemas.microsoft.com/office/word/2010/wordprocessingGroup" xmlns:wpi="http://schemas.microsoft.com/office/word/2010/wordprocessingInk" xmlns:wne="http://schemas.microsoft.com/office/word/2006/wordml" xmlns:wps="http://schemas.microsoft.com/office/word/2010/wordprocessingShape" mc:Ignorable="w14 w15 w16se w16cid w16 w16cex w16sdtdh w16sdtfl w16du wp14">
   <w:abstractNum w:abstractNumId="0" w15:restartNumberingAfterBreak="0">
     <w:nsid w:val="28C67C79"/>
     <w:multiLevelType w:val="hybridMultilevel"/>
@@ -1670,20 +1692,20 @@
       </w:pPr>
     </w:lvl>
   </w:abstractNum>
-  <w:num w:numId="1">
+  <w:num w:numId="1" w16cid:durableId="1420254214">
     <w:abstractNumId w:val="1"/>
   </w:num>
-  <w:num w:numId="2">
+  <w:num w:numId="2" w16cid:durableId="551816231">
     <w:abstractNumId w:val="0"/>
   </w:num>
-  <w:num w:numId="3">
+  <w:num w:numId="3" w16cid:durableId="391465745">
     <w:abstractNumId w:val="2"/>
   </w:num>
 </w:numbering>
 </file>
 
 <file path=word/styles.xml><?xml version="1.0" encoding="utf-8"?>
-<w:styles xmlns:mc="http://schemas.openxmlformats.org/markup-compatibility/2006" xmlns:r="http://schemas.openxmlformats.org/officeDocument/2006/relationships" xmlns:w="http://schemas.openxmlformats.org/wordprocessingml/2006/main" xmlns:w14="http://schemas.microsoft.com/office/word/2010/wordml" xmlns:w15="http://schemas.microsoft.com/office/word/2012/wordml" xmlns:w16cex="http://schemas.microsoft.com/office/word/2018/wordml/cex" xmlns:w16cid="http://schemas.microsoft.com/office/word/2016/wordml/cid" xmlns:w16="http://schemas.microsoft.com/office/word/2018/wordml" xmlns:w16sdtdh="http://schemas.microsoft.com/office/word/2020/wordml/sdtdatahash" xmlns:w16se="http://schemas.microsoft.com/office/word/2015/wordml/symex" mc:Ignorable="w14 w15 w16se w16cid w16 w16cex w16sdtdh">
+<w:styles xmlns:mc="http://schemas.openxmlformats.org/markup-compatibility/2006" xmlns:r="http://schemas.openxmlformats.org/officeDocument/2006/relationships" xmlns:w="http://schemas.openxmlformats.org/wordprocessingml/2006/main" xmlns:w14="http://schemas.microsoft.com/office/word/2010/wordml" xmlns:w15="http://schemas.microsoft.com/office/word/2012/wordml" xmlns:w16cex="http://schemas.microsoft.com/office/word/2018/wordml/cex" xmlns:w16cid="http://schemas.microsoft.com/office/word/2016/wordml/cid" xmlns:w16="http://schemas.microsoft.com/office/word/2018/wordml" xmlns:w16du="http://schemas.microsoft.com/office/word/2023/wordml/word16du" xmlns:w16sdtdh="http://schemas.microsoft.com/office/word/2020/wordml/sdtdatahash" xmlns:w16sdtfl="http://schemas.microsoft.com/office/word/2024/wordml/sdtformatlock" xmlns:w16se="http://schemas.microsoft.com/office/word/2015/wordml/symex" mc:Ignorable="w14 w15 w16se w16cid w16 w16cex w16sdtdh w16sdtfl w16du">
   <w:docDefaults>
     <w:rPrDefault>
       <w:rPr>
@@ -2127,6 +2149,18 @@
       <w:u w:val="single"/>
     </w:rPr>
   </w:style>
+  <w:style w:type="character" w:styleId="Hipervnculovisitado">
+    <w:name w:val="FollowedHyperlink"/>
+    <w:basedOn w:val="Fuentedeprrafopredeter"/>
+    <w:uiPriority w:val="99"/>
+    <w:semiHidden/>
+    <w:unhideWhenUsed/>
+    <w:rsid w:val="007F5EA1"/>
+    <w:rPr>
+      <w:color w:val="954F72" w:themeColor="followedHyperlink"/>
+      <w:u w:val="single"/>
+    </w:rPr>
+  </w:style>
 </w:styles>
 </file>
 

</xml_diff>